<commit_message>
Removed the debug values from all sections
</commit_message>
<xml_diff>
--- a/Documentation.docx
+++ b/Documentation.docx
@@ -18,6 +18,37 @@
           <w:i/>
           <w:iCs/>
         </w:rPr>
+        <w:t>Repository at:</w:t>
+      </w:r>
+      <w:r>
+        <w:t xml:space="preserve"> </w:t>
+      </w:r>
+      <w:hyperlink r:id="rId4" w:history="1">
+        <w:r>
+          <w:rPr>
+            <w:color w:val="0000FF"/>
+            <w:u w:val="single"/>
+          </w:rPr>
+          <w:t>https://github.com/NWF-Carbon-Calculator/NWF-Carbon-Calculator</w:t>
+        </w:r>
+      </w:hyperlink>
+    </w:p>
+    <w:p>
+      <w:pPr>
+        <w:rPr>
+          <w:b/>
+          <w:bCs/>
+          <w:i/>
+          <w:iCs/>
+        </w:rPr>
+      </w:pPr>
+      <w:r>
+        <w:rPr>
+          <w:b/>
+          <w:bCs/>
+          <w:i/>
+          <w:iCs/>
+        </w:rPr>
         <w:t>General Technical Requirements and Description</w:t>
       </w:r>
     </w:p>
@@ -260,6 +291,7 @@
         <w:ind w:firstLine="720"/>
       </w:pPr>
       <w:r>
+        <w:lastRenderedPageBreak/>
         <w:t>Each section also contains a summary area which is a div of classes table-responsive and table-</w:t>
       </w:r>
       <w:proofErr w:type="spellStart"/>
@@ -276,7 +308,6 @@
         <w:ind w:firstLine="720"/>
       </w:pPr>
       <w:r>
-        <w:lastRenderedPageBreak/>
         <w:t xml:space="preserve"> </w:t>
       </w:r>
       <w:r>
@@ -431,7 +462,7 @@
       <w:r>
         <w:t xml:space="preserve">Use of the API can be found at: </w:t>
       </w:r>
-      <w:hyperlink r:id="rId4" w:history="1">
+      <w:hyperlink r:id="rId5" w:history="1">
         <w:r>
           <w:rPr>
             <w:rStyle w:val="Hyperlink"/>
@@ -466,25 +497,7 @@
           <w:i/>
           <w:iCs/>
         </w:rPr>
-        <w:t>–</w:t>
-      </w:r>
-      <w:r>
-        <w:rPr>
-          <w:b/>
-          <w:bCs/>
-          <w:i/>
-          <w:iCs/>
-        </w:rPr>
-        <w:t xml:space="preserve"> </w:t>
-      </w:r>
-      <w:r>
-        <w:rPr>
-          <w:b/>
-          <w:bCs/>
-          <w:i/>
-          <w:iCs/>
-        </w:rPr>
-        <w:t>methodology-notes</w:t>
+        <w:t>– methodology-notes</w:t>
       </w:r>
       <w:r>
         <w:rPr>
@@ -924,6 +937,7 @@
   <w:style w:type="character" w:default="1" w:styleId="DefaultParagraphFont">
     <w:name w:val="Default Paragraph Font"/>
     <w:uiPriority w:val="1"/>
+    <w:semiHidden/>
     <w:unhideWhenUsed/>
   </w:style>
   <w:style w:type="table" w:default="1" w:styleId="TableNormal">

</xml_diff>